<commit_message>
- Update encoding of .clang-format file. - Update CodeFormat-Analysis document.
</commit_message>
<xml_diff>
--- a/CodeFormat-Analysis/ReadMe.docx
+++ b/CodeFormat-Analysis/ReadMe.docx
@@ -9,6 +9,7 @@
           <w:ilvl w:val="0"/>
           <w:numId w:val="1"/>
         </w:numPr>
+        <w:ind w:left="360"/>
         <w:rPr>
           <w:b/>
           <w:bCs/>
@@ -29,6 +30,7 @@
           <w:ilvl w:val="1"/>
           <w:numId w:val="1"/>
         </w:numPr>
+        <w:ind w:left="1080"/>
       </w:pPr>
       <w:r>
         <w:t xml:space="preserve">Download LLVM: </w:t>
@@ -52,6 +54,7 @@
           <w:ilvl w:val="1"/>
           <w:numId w:val="1"/>
         </w:numPr>
+        <w:ind w:left="1080"/>
       </w:pPr>
       <w:r>
         <w:t>Add ClangFormat binary to PATH</w:t>
@@ -64,6 +67,7 @@
           <w:ilvl w:val="1"/>
           <w:numId w:val="1"/>
         </w:numPr>
+        <w:ind w:left="1080"/>
       </w:pPr>
       <w:r>
         <w:t xml:space="preserve">Make sure ClangFormat is added to environment, open cmd: </w:t>
@@ -85,6 +89,7 @@
           <w:ilvl w:val="1"/>
           <w:numId w:val="1"/>
         </w:numPr>
+        <w:ind w:left="1080"/>
       </w:pPr>
       <w:r>
         <w:t xml:space="preserve">Create a </w:t>
@@ -100,21 +105,37 @@
         <w:t xml:space="preserve"> file in your project root</w:t>
       </w:r>
       <w:r>
+        <w:t xml:space="preserve"> (or Solution Root)</w:t>
+      </w:r>
+      <w:r>
         <w:t xml:space="preserve"> </w:t>
       </w:r>
       <w:r>
-        <w:t>or C:\Users\YourName with:</w:t>
-      </w:r>
-    </w:p>
-    <w:p>
-      <w:pPr>
-        <w:pStyle w:val="ListParagraph"/>
-        <w:ind w:left="1440"/>
+        <w:t>or C:\Users\</w:t>
+      </w:r>
+      <w:r>
+        <w:t>[User</w:t>
+      </w:r>
+      <w:r>
+        <w:t>Name</w:t>
+      </w:r>
+      <w:r>
+        <w:t>]</w:t>
+      </w:r>
+      <w:r>
+        <w:t xml:space="preserve"> with:</w:t>
+      </w:r>
+    </w:p>
+    <w:p>
+      <w:pPr>
+        <w:pStyle w:val="ListParagraph"/>
+        <w:ind w:left="1080"/>
         <w:rPr>
           <w:rStyle w:val="Strong"/>
           <w:b w:val="0"/>
           <w:bCs w:val="0"/>
           <w:color w:val="FF0000"/>
+          <w:lang w:val="da-DK"/>
         </w:rPr>
       </w:pPr>
       <w:r>
@@ -123,14 +144,43 @@
           <w:b w:val="0"/>
           <w:bCs w:val="0"/>
           <w:color w:val="FF0000"/>
+          <w:lang w:val="da-DK"/>
         </w:rPr>
         <w:t>clang-format -style=llvm -dump-config &gt; .clang-format</w:t>
       </w:r>
-    </w:p>
-    <w:p>
-      <w:pPr>
-        <w:pStyle w:val="ListParagraph"/>
-        <w:ind w:left="1440"/>
+      <w:r>
+        <w:rPr>
+          <w:rStyle w:val="Strong"/>
+          <w:b w:val="0"/>
+          <w:bCs w:val="0"/>
+          <w:color w:val="FF0000"/>
+          <w:lang w:val="da-DK"/>
+        </w:rPr>
+        <w:t xml:space="preserve"> </w:t>
+      </w:r>
+    </w:p>
+    <w:p>
+      <w:pPr>
+        <w:pStyle w:val="ListParagraph"/>
+        <w:ind w:left="1080"/>
+        <w:rPr>
+          <w:rStyle w:val="Strong"/>
+          <w:b w:val="0"/>
+          <w:bCs w:val="0"/>
+          <w:color w:val="FFFFFF" w:themeColor="background1"/>
+        </w:rPr>
+      </w:pPr>
+      <w:r>
+        <w:t>(Make sure .clang-format file is saved with Encoding: UTF-8</w:t>
+      </w:r>
+      <w:r>
+        <w:t>)</w:t>
+      </w:r>
+    </w:p>
+    <w:p>
+      <w:pPr>
+        <w:pStyle w:val="ListParagraph"/>
+        <w:ind w:left="1080"/>
       </w:pPr>
       <w:r>
         <w:t xml:space="preserve">Style: </w:t>
@@ -139,7 +189,7 @@
     <w:p>
       <w:pPr>
         <w:pStyle w:val="ListParagraph"/>
-        <w:ind w:left="1440"/>
+        <w:ind w:left="1080"/>
         <w:rPr>
           <w:rStyle w:val="Strong"/>
           <w:b w:val="0"/>
@@ -191,7 +241,7 @@
     <w:p>
       <w:pPr>
         <w:pStyle w:val="ListParagraph"/>
-        <w:ind w:left="1440"/>
+        <w:ind w:left="1080"/>
       </w:pPr>
     </w:p>
     <w:p>
@@ -201,6 +251,7 @@
           <w:ilvl w:val="1"/>
           <w:numId w:val="1"/>
         </w:numPr>
+        <w:ind w:left="1080"/>
       </w:pPr>
       <w:r>
         <w:t>How to use Clang-Format?</w:t>
@@ -213,6 +264,7 @@
           <w:ilvl w:val="2"/>
           <w:numId w:val="1"/>
         </w:numPr>
+        <w:ind w:left="1980"/>
       </w:pPr>
       <w:r>
         <w:rPr>
@@ -226,7 +278,7 @@
     </w:p>
     <w:p>
       <w:pPr>
-        <w:ind w:left="2340"/>
+        <w:ind w:left="1980"/>
       </w:pPr>
       <w:r>
         <w:t>I tried Microsoft Visual Studio 2013</w:t>
@@ -240,7 +292,7 @@
     </w:p>
     <w:p>
       <w:pPr>
-        <w:ind w:left="2340"/>
+        <w:ind w:left="1980"/>
       </w:pPr>
       <w:r>
         <w:t>With Microsoft Visual Studio 2019:</w:t>
@@ -248,7 +300,7 @@
     </w:p>
     <w:p>
       <w:pPr>
-        <w:ind w:left="2160"/>
+        <w:ind w:left="1800"/>
       </w:pPr>
       <w:r>
         <w:rPr>
@@ -306,12 +358,12 @@
     </w:p>
     <w:p>
       <w:pPr>
-        <w:ind w:left="2880"/>
-      </w:pPr>
-    </w:p>
-    <w:p>
-      <w:pPr>
-        <w:ind w:left="2160"/>
+        <w:ind w:left="2520"/>
+      </w:pPr>
+    </w:p>
+    <w:p>
+      <w:pPr>
+        <w:ind w:left="1800"/>
       </w:pPr>
       <w:r>
         <w:rPr>
@@ -370,7 +422,7 @@
     </w:p>
     <w:p>
       <w:pPr>
-        <w:ind w:left="2880"/>
+        <w:ind w:left="2520"/>
       </w:pPr>
     </w:p>
     <w:p>
@@ -380,6 +432,7 @@
           <w:ilvl w:val="2"/>
           <w:numId w:val="1"/>
         </w:numPr>
+        <w:ind w:left="1980"/>
       </w:pPr>
       <w:r>
         <w:rPr>
@@ -389,6 +442,111 @@
       </w:r>
       <w:r>
         <w:t>: Using Clang-Format as an External Tool</w:t>
+      </w:r>
+    </w:p>
+    <w:p>
+      <w:pPr>
+        <w:pStyle w:val="ListParagraph"/>
+        <w:numPr>
+          <w:ilvl w:val="2"/>
+          <w:numId w:val="1"/>
+        </w:numPr>
+      </w:pPr>
+      <w:r>
+        <w:t>I do this method with: Microsoft Visual Studio 2013</w:t>
+      </w:r>
+    </w:p>
+    <w:p>
+      <w:pPr>
+        <w:pStyle w:val="ListParagraph"/>
+        <w:numPr>
+          <w:ilvl w:val="2"/>
+          <w:numId w:val="1"/>
+        </w:numPr>
+      </w:pPr>
+      <w:r>
+        <w:t>Install Clang-Format: …</w:t>
+      </w:r>
+    </w:p>
+    <w:p>
+      <w:pPr>
+        <w:pStyle w:val="ListParagraph"/>
+        <w:numPr>
+          <w:ilvl w:val="2"/>
+          <w:numId w:val="1"/>
+        </w:numPr>
+      </w:pPr>
+      <w:r>
+        <w:t xml:space="preserve">Put </w:t>
+      </w:r>
+      <w:r>
+        <w:rPr>
+          <w:color w:val="FF0000"/>
+        </w:rPr>
+        <w:t>.clang-format</w:t>
+      </w:r>
+      <w:r>
+        <w:t xml:space="preserve"> file</w:t>
+      </w:r>
+      <w:r>
+        <w:t xml:space="preserve"> at Project</w:t>
+      </w:r>
+      <w:r>
+        <w:t xml:space="preserve"> Root or Solution Root</w:t>
+      </w:r>
+      <w:r>
+        <w:t xml:space="preserve"> or</w:t>
+      </w:r>
+      <w:r>
+        <w:t xml:space="preserve"> </w:t>
+      </w:r>
+      <w:r>
+        <w:t xml:space="preserve">Home directory </w:t>
+      </w:r>
+      <w:r>
+        <w:t xml:space="preserve">(order using: Project Root </w:t>
+      </w:r>
+      <w:r>
+        <w:sym w:font="Wingdings" w:char="F0E0"/>
+      </w:r>
+      <w:r>
+        <w:t xml:space="preserve"> Solution Root</w:t>
+      </w:r>
+      <w:r>
+        <w:t xml:space="preserve"> </w:t>
+      </w:r>
+      <w:r>
+        <w:sym w:font="Wingdings" w:char="F0E0"/>
+      </w:r>
+      <w:r>
+        <w:t xml:space="preserve"> </w:t>
+      </w:r>
+      <w:r>
+        <w:t>C:\Users\</w:t>
+      </w:r>
+      <w:r>
+        <w:t>[User</w:t>
+      </w:r>
+      <w:r>
+        <w:t>Name</w:t>
+      </w:r>
+      <w:r>
+        <w:t>]</w:t>
+      </w:r>
+      <w:r>
+        <w:t>)</w:t>
+      </w:r>
+    </w:p>
+    <w:p>
+      <w:pPr>
+        <w:pStyle w:val="ListParagraph"/>
+        <w:numPr>
+          <w:ilvl w:val="2"/>
+          <w:numId w:val="1"/>
+        </w:numPr>
+      </w:pPr>
+      <w:r>
+        <w:t>Add Clang-Format to external Tools</w:t>
       </w:r>
     </w:p>
     <w:p>
@@ -400,7 +558,13 @@
         </w:numPr>
       </w:pPr>
       <w:r>
-        <w:t>Install Clang-Format: …</w:t>
+        <w:t xml:space="preserve">Tool </w:t>
+      </w:r>
+      <w:r>
+        <w:sym w:font="Wingdings" w:char="F0E0"/>
+      </w:r>
+      <w:r>
+        <w:t xml:space="preserve"> External Tools</w:t>
       </w:r>
     </w:p>
     <w:p>
@@ -412,7 +576,20 @@
         </w:numPr>
       </w:pPr>
       <w:r>
-        <w:t>Add Clang-Format to external Tools</w:t>
+        <w:t xml:space="preserve">Click </w:t>
+      </w:r>
+      <w:r>
+        <w:rPr>
+          <w:b/>
+          <w:bCs/>
+        </w:rPr>
+        <w:t>Add</w:t>
+      </w:r>
+      <w:r>
+        <w:t xml:space="preserve"> and configure it as follows</w:t>
+      </w:r>
+      <w:r>
+        <w:t>:</w:t>
       </w:r>
     </w:p>
     <w:p>
@@ -424,13 +601,14 @@
         </w:numPr>
       </w:pPr>
       <w:r>
-        <w:t xml:space="preserve">Tool </w:t>
-      </w:r>
-      <w:r>
-        <w:sym w:font="Wingdings" w:char="F0E0"/>
-      </w:r>
-      <w:r>
-        <w:t xml:space="preserve"> External Tools</w:t>
+        <w:rPr>
+          <w:b/>
+          <w:bCs/>
+        </w:rPr>
+        <w:t>Title</w:t>
+      </w:r>
+      <w:r>
+        <w:t>: Clang-Format</w:t>
       </w:r>
     </w:p>
     <w:p>
@@ -442,96 +620,14 @@
         </w:numPr>
       </w:pPr>
       <w:r>
-        <w:t xml:space="preserve">Click </w:t>
-      </w:r>
-      <w:r>
         <w:rPr>
           <w:b/>
           <w:bCs/>
         </w:rPr>
-        <w:t>Add</w:t>
-      </w:r>
-      <w:r>
-        <w:t xml:space="preserve"> and configure it as follows</w:t>
-      </w:r>
-      <w:r>
-        <w:t>:</w:t>
-      </w:r>
-    </w:p>
-    <w:p>
-      <w:pPr>
-        <w:pStyle w:val="ListParagraph"/>
-        <w:numPr>
-          <w:ilvl w:val="5"/>
-          <w:numId w:val="1"/>
-        </w:numPr>
-      </w:pPr>
-      <w:r>
-        <w:rPr>
-          <w:b/>
-          <w:bCs/>
-        </w:rPr>
-        <w:t>Title</w:t>
-      </w:r>
-      <w:r>
-        <w:t>: Clang-Format</w:t>
-      </w:r>
-    </w:p>
-    <w:p>
-      <w:pPr>
-        <w:pStyle w:val="ListParagraph"/>
-        <w:numPr>
-          <w:ilvl w:val="5"/>
-          <w:numId w:val="1"/>
-        </w:numPr>
-      </w:pPr>
-      <w:r>
-        <w:rPr>
-          <w:b/>
-          <w:bCs/>
-        </w:rPr>
         <w:t>Command</w:t>
       </w:r>
       <w:r>
         <w:t>: C:\Program Files\LLVM\bin\clang-format.exe</w:t>
-      </w:r>
-    </w:p>
-    <w:p>
-      <w:pPr>
-        <w:pStyle w:val="ListParagraph"/>
-        <w:numPr>
-          <w:ilvl w:val="5"/>
-          <w:numId w:val="1"/>
-        </w:numPr>
-      </w:pPr>
-      <w:r>
-        <w:rPr>
-          <w:b/>
-          <w:bCs/>
-        </w:rPr>
-        <w:t>Arguments</w:t>
-      </w:r>
-      <w:r>
-        <w:t>: -style=file -i "$(ItemPath)"</w:t>
-      </w:r>
-    </w:p>
-    <w:p>
-      <w:pPr>
-        <w:pStyle w:val="ListParagraph"/>
-        <w:numPr>
-          <w:ilvl w:val="5"/>
-          <w:numId w:val="1"/>
-        </w:numPr>
-      </w:pPr>
-      <w:r>
-        <w:rPr>
-          <w:b/>
-          <w:bCs/>
-        </w:rPr>
-        <w:t>Initial Directory</w:t>
-      </w:r>
-      <w:r>
-        <w:t>: $(ItemDir)</w:t>
       </w:r>
     </w:p>
     <w:p>
@@ -543,14 +639,98 @@
         </w:numPr>
       </w:pPr>
       <w:r>
-        <w:t>Click</w:t>
-      </w:r>
-      <w:r>
         <w:rPr>
           <w:b/>
           <w:bCs/>
         </w:rPr>
-        <w:t xml:space="preserve"> OK</w:t>
+        <w:t>Arguments</w:t>
+      </w:r>
+      <w:r>
+        <w:t>: -style=file -i "$(ItemPath)"</w:t>
+      </w:r>
+    </w:p>
+    <w:p>
+      <w:pPr>
+        <w:pStyle w:val="ListParagraph"/>
+        <w:numPr>
+          <w:ilvl w:val="4"/>
+          <w:numId w:val="1"/>
+        </w:numPr>
+      </w:pPr>
+      <w:r>
+        <w:rPr>
+          <w:b/>
+          <w:bCs/>
+        </w:rPr>
+        <w:t>Initial Directory</w:t>
+      </w:r>
+      <w:r>
+        <w:t>: $(ItemDir)</w:t>
+      </w:r>
+    </w:p>
+    <w:p>
+      <w:pPr>
+        <w:pStyle w:val="ListParagraph"/>
+        <w:ind w:left="2880"/>
+      </w:pPr>
+      <w:r>
+        <w:rPr>
+          <w:noProof/>
+        </w:rPr>
+        <w:lastRenderedPageBreak/>
+        <w:drawing>
+          <wp:inline distT="0" distB="0" distL="0" distR="0" wp14:anchorId="170A42F5" wp14:editId="0B9B157C">
+            <wp:extent cx="2332002" cy="2326943"/>
+            <wp:effectExtent l="0" t="0" r="0" b="0"/>
+            <wp:docPr id="606290446" name="Picture 1" descr="A screenshot of a computer&#10;&#10;AI-generated content may be incorrect."/>
+            <wp:cNvGraphicFramePr>
+              <a:graphicFrameLocks xmlns:a="http://schemas.openxmlformats.org/drawingml/2006/main" noChangeAspect="1"/>
+            </wp:cNvGraphicFramePr>
+            <a:graphic xmlns:a="http://schemas.openxmlformats.org/drawingml/2006/main">
+              <a:graphicData uri="http://schemas.openxmlformats.org/drawingml/2006/picture">
+                <pic:pic xmlns:pic="http://schemas.openxmlformats.org/drawingml/2006/picture">
+                  <pic:nvPicPr>
+                    <pic:cNvPr id="606290446" name="Picture 1" descr="A screenshot of a computer&#10;&#10;AI-generated content may be incorrect."/>
+                    <pic:cNvPicPr/>
+                  </pic:nvPicPr>
+                  <pic:blipFill>
+                    <a:blip r:embed="rId11"/>
+                    <a:stretch>
+                      <a:fillRect/>
+                    </a:stretch>
+                  </pic:blipFill>
+                  <pic:spPr>
+                    <a:xfrm>
+                      <a:off x="0" y="0"/>
+                      <a:ext cx="2336774" cy="2331705"/>
+                    </a:xfrm>
+                    <a:prstGeom prst="rect">
+                      <a:avLst/>
+                    </a:prstGeom>
+                  </pic:spPr>
+                </pic:pic>
+              </a:graphicData>
+            </a:graphic>
+          </wp:inline>
+        </w:drawing>
+      </w:r>
+    </w:p>
+    <w:p>
+      <w:pPr>
+        <w:pStyle w:val="ListParagraph"/>
+        <w:ind w:left="2880"/>
+      </w:pPr>
+    </w:p>
+    <w:p>
+      <w:pPr>
+        <w:pStyle w:val="ListParagraph"/>
+        <w:ind w:left="2880"/>
+      </w:pPr>
+      <w:r>
+        <w:sym w:font="Wingdings" w:char="F0E0"/>
+      </w:r>
+      <w:r>
+        <w:t xml:space="preserve"> Tick ‘Use Output Window’ to display error at Output window when run clang-format external tool.</w:t>
       </w:r>
     </w:p>
     <w:p>
@@ -562,6 +742,26 @@
         </w:numPr>
       </w:pPr>
       <w:r>
+        <w:t>Click</w:t>
+      </w:r>
+      <w:r>
+        <w:rPr>
+          <w:b/>
+          <w:bCs/>
+        </w:rPr>
+        <w:t xml:space="preserve"> OK</w:t>
+      </w:r>
+    </w:p>
+    <w:p>
+      <w:pPr>
+        <w:pStyle w:val="ListParagraph"/>
+        <w:numPr>
+          <w:ilvl w:val="3"/>
+          <w:numId w:val="1"/>
+        </w:numPr>
+        <w:ind w:left="2520"/>
+      </w:pPr>
+      <w:r>
         <w:t>Apply Clang-Format</w:t>
       </w:r>
     </w:p>
@@ -572,6 +772,7 @@
           <w:ilvl w:val="4"/>
           <w:numId w:val="1"/>
         </w:numPr>
+        <w:ind w:left="3240"/>
       </w:pPr>
       <w:r>
         <w:t xml:space="preserve">Open a source file and </w:t>
@@ -601,6 +802,7 @@
           <w:ilvl w:val="4"/>
           <w:numId w:val="1"/>
         </w:numPr>
+        <w:ind w:left="3240"/>
       </w:pPr>
       <w:r>
         <w:t xml:space="preserve">You can also assign a </w:t>
@@ -622,6 +824,55 @@
         </w:rPr>
         <w:t>Tools → Options → Keyboard</w:t>
       </w:r>
+    </w:p>
+    <w:p>
+      <w:pPr>
+        <w:pStyle w:val="ListParagraph"/>
+        <w:numPr>
+          <w:ilvl w:val="4"/>
+          <w:numId w:val="1"/>
+        </w:numPr>
+        <w:ind w:left="3240"/>
+      </w:pPr>
+      <w:r>
+        <w:t>Note</w:t>
+      </w:r>
+      <w:r>
+        <w:t>:</w:t>
+      </w:r>
+      <w:r>
+        <w:t xml:space="preserve"> If you see error: </w:t>
+      </w:r>
+      <w:r>
+        <w:rPr>
+          <w:color w:val="FF0000"/>
+        </w:rPr>
+        <w:t>.clang-format:1:4: error: Got empty plain scalar</w:t>
+      </w:r>
+      <w:r>
+        <w:rPr>
+          <w:color w:val="FF0000"/>
+        </w:rPr>
+        <w:t xml:space="preserve"> </w:t>
+      </w:r>
+      <w:r>
+        <w:rPr>
+          <w:color w:val="000000" w:themeColor="text1"/>
+        </w:rPr>
+        <w:t>(</w:t>
+      </w:r>
+      <w:r>
+        <w:rPr>
+          <w:color w:val="000000" w:themeColor="text1"/>
+        </w:rPr>
+        <w:t>at Output Window when run clang-format command). Please convert Encoding of .clang-format file to UTF-8.</w:t>
+      </w:r>
+    </w:p>
+    <w:p>
+      <w:pPr>
+        <w:pStyle w:val="ListParagraph"/>
+        <w:ind w:left="3240"/>
+      </w:pPr>
     </w:p>
     <w:p>
       <w:pPr>
@@ -630,6 +881,7 @@
           <w:ilvl w:val="2"/>
           <w:numId w:val="1"/>
         </w:numPr>
+        <w:ind w:left="1980"/>
       </w:pPr>
       <w:r>
         <w:rPr>
@@ -640,10 +892,158 @@
       <w:r>
         <w:t>: Auto-Format with a Pre-Commit Hook</w:t>
       </w:r>
-    </w:p>
-    <w:p>
-      <w:pPr>
-        <w:pStyle w:val="ListParagraph"/>
+      <w:r>
+        <w:t xml:space="preserve"> (check source code is apply format or not before commit)</w:t>
+      </w:r>
+    </w:p>
+    <w:p>
+      <w:pPr>
+        <w:pStyle w:val="ListParagraph"/>
+        <w:ind w:left="1980"/>
+        <w:rPr>
+          <w:color w:val="000000" w:themeColor="text1"/>
+        </w:rPr>
+      </w:pPr>
+      <w:r>
+        <w:rPr>
+          <w:color w:val="000000" w:themeColor="text1"/>
+        </w:rPr>
+        <w:t>W</w:t>
+      </w:r>
+      <w:r>
+        <w:rPr>
+          <w:color w:val="000000" w:themeColor="text1"/>
+        </w:rPr>
+        <w:t>e can do this one by Git, and SVN. I will do sample with SVN</w:t>
+      </w:r>
+    </w:p>
+    <w:p>
+      <w:pPr>
+        <w:pStyle w:val="ListParagraph"/>
+        <w:ind w:left="1980"/>
+        <w:rPr>
+          <w:color w:val="000000" w:themeColor="text1"/>
+        </w:rPr>
+      </w:pPr>
+      <w:r>
+        <w:rPr>
+          <w:color w:val="000000" w:themeColor="text1"/>
+        </w:rPr>
+        <w:t xml:space="preserve">Idea: - Create a file </w:t>
+      </w:r>
+      <w:r>
+        <w:rPr>
+          <w:color w:val="FF0000"/>
+        </w:rPr>
+        <w:t>pre-commit</w:t>
+      </w:r>
+      <w:r>
+        <w:rPr>
+          <w:color w:val="000000" w:themeColor="text1"/>
+        </w:rPr>
+        <w:t xml:space="preserve"> at</w:t>
+      </w:r>
+      <w:r>
+        <w:rPr>
+          <w:color w:val="000000" w:themeColor="text1"/>
+        </w:rPr>
+        <w:t xml:space="preserve"> </w:t>
+      </w:r>
+      <w:r>
+        <w:rPr>
+          <w:color w:val="FF0000"/>
+        </w:rPr>
+        <w:t>hooks</w:t>
+      </w:r>
+      <w:r>
+        <w:rPr>
+          <w:color w:val="000000" w:themeColor="text1"/>
+        </w:rPr>
+        <w:t xml:space="preserve"> directory (SVN server)</w:t>
+      </w:r>
+    </w:p>
+    <w:p>
+      <w:pPr>
+        <w:pStyle w:val="ListParagraph"/>
+        <w:numPr>
+          <w:ilvl w:val="0"/>
+          <w:numId w:val="3"/>
+        </w:numPr>
+        <w:rPr>
+          <w:color w:val="000000" w:themeColor="text1"/>
+        </w:rPr>
+      </w:pPr>
+      <w:r>
+        <w:rPr>
+          <w:color w:val="000000" w:themeColor="text1"/>
+        </w:rPr>
+        <w:t>Add scripts to check formatting with clang-format command.</w:t>
+      </w:r>
+    </w:p>
+    <w:p>
+      <w:pPr>
+        <w:pStyle w:val="ListParagraph"/>
+        <w:numPr>
+          <w:ilvl w:val="0"/>
+          <w:numId w:val="3"/>
+        </w:numPr>
+        <w:rPr>
+          <w:color w:val="000000" w:themeColor="text1"/>
+        </w:rPr>
+      </w:pPr>
+      <w:r>
+        <w:rPr>
+          <w:color w:val="000000" w:themeColor="text1"/>
+        </w:rPr>
+        <w:t>Place a .clang-format file in th</w:t>
+      </w:r>
+      <w:r>
+        <w:rPr>
+          <w:color w:val="000000" w:themeColor="text1"/>
+        </w:rPr>
+        <w:t>e root of your SVN repository to define the formatting style.</w:t>
+      </w:r>
+    </w:p>
+    <w:p>
+      <w:pPr>
+        <w:pStyle w:val="ListParagraph"/>
+        <w:numPr>
+          <w:ilvl w:val="0"/>
+          <w:numId w:val="3"/>
+        </w:numPr>
+        <w:rPr>
+          <w:color w:val="000000" w:themeColor="text1"/>
+        </w:rPr>
+      </w:pPr>
+      <w:r>
+        <w:rPr>
+          <w:color w:val="000000" w:themeColor="text1"/>
+        </w:rPr>
+        <w:t>When commit a locally file C/C++, if the file doesn’t match the .clang-format style, the commit will fail with an error message: …</w:t>
+      </w:r>
+    </w:p>
+    <w:p>
+      <w:pPr>
+        <w:pStyle w:val="ListParagraph"/>
+        <w:numPr>
+          <w:ilvl w:val="0"/>
+          <w:numId w:val="3"/>
+        </w:numPr>
+        <w:rPr>
+          <w:color w:val="000000" w:themeColor="text1"/>
+        </w:rPr>
+      </w:pPr>
+      <w:r>
+        <w:rPr>
+          <w:color w:val="000000" w:themeColor="text1"/>
+        </w:rPr>
+        <w:t>Do format at client and commit again.</w:t>
+      </w:r>
+    </w:p>
+    <w:p>
+      <w:pPr>
+        <w:pStyle w:val="ListParagraph"/>
+        <w:ind w:left="360"/>
       </w:pPr>
     </w:p>
     <w:p>
@@ -653,18 +1053,133 @@
           <w:ilvl w:val="0"/>
           <w:numId w:val="1"/>
         </w:numPr>
-      </w:pPr>
-      <w:r>
+        <w:ind w:left="360"/>
+        <w:rPr>
+          <w:b/>
+          <w:bCs/>
+        </w:rPr>
+      </w:pPr>
+      <w:r>
+        <w:rPr>
+          <w:b/>
+          <w:bCs/>
+        </w:rPr>
         <w:t>Static analysis</w:t>
       </w:r>
     </w:p>
+    <w:p>
+      <w:pPr>
+        <w:pStyle w:val="ListParagraph"/>
+      </w:pPr>
+      <w:r>
+        <w:lastRenderedPageBreak/>
+        <w:t>Recommendation for Visual Studio C++</w:t>
+      </w:r>
+    </w:p>
+    <w:p>
+      <w:pPr>
+        <w:pStyle w:val="ListParagraph"/>
+      </w:pPr>
+      <w:r>
+        <w:t>Setup:</w:t>
+      </w:r>
+    </w:p>
+    <w:p>
+      <w:pPr>
+        <w:pStyle w:val="ListParagraph"/>
+        <w:numPr>
+          <w:ilvl w:val="0"/>
+          <w:numId w:val="5"/>
+        </w:numPr>
+      </w:pPr>
+      <w:r>
+        <w:t>Open your C++ project in Visual Studio (2019 or later).</w:t>
+      </w:r>
+    </w:p>
+    <w:p>
+      <w:pPr>
+        <w:pStyle w:val="ListParagraph"/>
+        <w:numPr>
+          <w:ilvl w:val="0"/>
+          <w:numId w:val="5"/>
+        </w:numPr>
+      </w:pPr>
+      <w:r>
+        <w:t>Right-click project &gt; Properties.</w:t>
+      </w:r>
+    </w:p>
+    <w:p>
+      <w:pPr>
+        <w:pStyle w:val="ListParagraph"/>
+        <w:numPr>
+          <w:ilvl w:val="0"/>
+          <w:numId w:val="5"/>
+        </w:numPr>
+      </w:pPr>
+      <w:r>
+        <w:t>Set C/C++ &gt; Code Generation &gt; Enable AddressSanitizer to Yes.</w:t>
+      </w:r>
+    </w:p>
+    <w:p>
+      <w:pPr>
+        <w:pStyle w:val="ListParagraph"/>
+        <w:numPr>
+          <w:ilvl w:val="0"/>
+          <w:numId w:val="5"/>
+        </w:numPr>
+      </w:pPr>
+      <w:r>
+        <w:t>Build (Ctrl+Shift+B) and run in Debug mode (F5).</w:t>
+      </w:r>
+    </w:p>
+    <w:p>
+      <w:pPr>
+        <w:pStyle w:val="ListParagraph"/>
+        <w:numPr>
+          <w:ilvl w:val="0"/>
+          <w:numId w:val="5"/>
+        </w:numPr>
+      </w:pPr>
+      <w:r>
+        <w:t>Check the Output window for errors like:</w:t>
+      </w:r>
+    </w:p>
+    <w:p>
+      <w:pPr>
+        <w:pStyle w:val="ListParagraph"/>
+        <w:spacing w:after="0" w:line="240" w:lineRule="auto"/>
+        <w:ind w:left="1080"/>
+        <w:rPr>
+          <w:rFonts w:ascii="Times New Roman" w:eastAsia="Times New Roman" w:hAnsi="Times New Roman" w:cs="Times New Roman"/>
+          <w:i/>
+          <w:iCs/>
+          <w:kern w:val="0"/>
+          <w14:ligatures w14:val="none"/>
+        </w:rPr>
+      </w:pPr>
+      <w:r>
+        <w:rPr>
+          <w:rFonts w:ascii="Times New Roman" w:eastAsia="Times New Roman" w:hAnsi="Times New Roman" w:cs="Times New Roman"/>
+          <w:i/>
+          <w:iCs/>
+          <w:kern w:val="0"/>
+          <w14:ligatures w14:val="none"/>
+        </w:rPr>
+        <w:t>AddressSanitizer: heap-buffer-overflow on address 0x...</w:t>
+      </w:r>
+    </w:p>
+    <w:p>
+      <w:pPr>
+        <w:pStyle w:val="ListParagraph"/>
+      </w:pPr>
+    </w:p>
     <w:sectPr>
-      <w:headerReference w:type="even" r:id="rId11"/>
-      <w:headerReference w:type="default" r:id="rId12"/>
-      <w:footerReference w:type="even" r:id="rId13"/>
-      <w:footerReference w:type="default" r:id="rId14"/>
-      <w:headerReference w:type="first" r:id="rId15"/>
-      <w:footerReference w:type="first" r:id="rId16"/>
+      <w:headerReference w:type="even" r:id="rId12"/>
+      <w:headerReference w:type="default" r:id="rId13"/>
+      <w:footerReference w:type="even" r:id="rId14"/>
+      <w:footerReference w:type="default" r:id="rId15"/>
+      <w:headerReference w:type="first" r:id="rId16"/>
+      <w:footerReference w:type="first" r:id="rId17"/>
       <w:pgSz w:w="12240" w:h="15840"/>
       <w:pgMar w:top="1701" w:right="1440" w:bottom="1440" w:left="1440" w:header="708" w:footer="708" w:gutter="0"/>
       <w:cols w:space="708"/>
@@ -2023,6 +2538,230 @@
 <file path=word/numbering.xml><?xml version="1.0" encoding="utf-8"?>
 <w:numbering xmlns:wpc="http://schemas.microsoft.com/office/word/2010/wordprocessingCanvas" xmlns:cx="http://schemas.microsoft.com/office/drawing/2014/chartex" xmlns:cx1="http://schemas.microsoft.com/office/drawing/2015/9/8/chartex" xmlns:cx2="http://schemas.microsoft.com/office/drawing/2015/10/21/chartex" xmlns:cx3="http://schemas.microsoft.com/office/drawing/2016/5/9/chartex" xmlns:cx4="http://schemas.microsoft.com/office/drawing/2016/5/10/chartex" xmlns:cx5="http://schemas.microsoft.com/office/drawing/2016/5/11/chartex" xmlns:cx6="http://schemas.microsoft.com/office/drawing/2016/5/12/chartex" xmlns:cx7="http://schemas.microsoft.com/office/drawing/2016/5/13/chartex" xmlns:cx8="http://schemas.microsoft.com/office/drawing/2016/5/14/chartex" xmlns:mc="http://schemas.openxmlformats.org/markup-compatibility/2006" xmlns:aink="http://schemas.microsoft.com/office/drawing/2016/ink" xmlns:am3d="http://schemas.microsoft.com/office/drawing/2017/model3d" xmlns:o="urn:schemas-microsoft-com:office:office" xmlns:oel="http://schemas.microsoft.com/office/2019/extlst" xmlns:r="http://schemas.openxmlformats.org/officeDocument/2006/relationships" xmlns:m="http://schemas.openxmlformats.org/officeDocument/2006/math" xmlns:v="urn:schemas-microsoft-com:vml" xmlns:wp14="http://schemas.microsoft.com/office/word/2010/wordprocessingDrawing" xmlns:wp="http://schemas.openxmlformats.org/drawingml/2006/wordprocessingDrawing" xmlns:w10="urn:schemas-microsoft-com:office:word" xmlns:w="http://schemas.openxmlformats.org/wordprocessingml/2006/main" xmlns:w14="http://schemas.microsoft.com/office/word/2010/wordml" xmlns:w15="http://schemas.microsoft.com/office/word/2012/wordml" xmlns:w16cex="http://schemas.microsoft.com/office/word/2018/wordml/cex" xmlns:w16cid="http://schemas.microsoft.com/office/word/2016/wordml/cid" xmlns:w16="http://schemas.microsoft.com/office/word/2018/wordml" xmlns:w16du="http://schemas.microsoft.com/office/word/2023/wordml/word16du" xmlns:w16sdtdh="http://schemas.microsoft.com/office/word/2020/wordml/sdtdatahash" xmlns:w16sdtfl="http://schemas.microsoft.com/office/word/2024/wordml/sdtformatlock" xmlns:w16se="http://schemas.microsoft.com/office/word/2015/wordml/symex" xmlns:wpg="http://schemas.microsoft.com/office/word/2010/wordprocessingGroup" xmlns:wpi="http://schemas.microsoft.com/office/word/2010/wordprocessingInk" xmlns:wne="http://schemas.microsoft.com/office/word/2006/wordml" xmlns:wps="http://schemas.microsoft.com/office/word/2010/wordprocessingShape" mc:Ignorable="w14 w15 w16se w16cid w16 w16cex w16sdtdh w16sdtfl w16du wp14">
   <w:abstractNum w:abstractNumId="0" w15:restartNumberingAfterBreak="0">
+    <w:nsid w:val="2A442B7D"/>
+    <w:multiLevelType w:val="hybridMultilevel"/>
+    <w:tmpl w:val="70D64EBE"/>
+    <w:lvl w:ilvl="0" w:tplc="EE8AEC08">
+      <w:numFmt w:val="bullet"/>
+      <w:lvlText w:val="-"/>
+      <w:lvlJc w:val="left"/>
+      <w:pPr>
+        <w:ind w:left="2340" w:hanging="360"/>
+      </w:pPr>
+      <w:rPr>
+        <w:rFonts w:ascii="Aptos" w:eastAsiaTheme="minorEastAsia" w:hAnsi="Aptos" w:cstheme="minorBidi" w:hint="default"/>
+      </w:rPr>
+    </w:lvl>
+    <w:lvl w:ilvl="1" w:tplc="04090003">
+      <w:start w:val="1"/>
+      <w:numFmt w:val="bullet"/>
+      <w:lvlText w:val="o"/>
+      <w:lvlJc w:val="left"/>
+      <w:pPr>
+        <w:ind w:left="3060" w:hanging="360"/>
+      </w:pPr>
+      <w:rPr>
+        <w:rFonts w:ascii="Courier New" w:hAnsi="Courier New" w:cs="Courier New" w:hint="default"/>
+      </w:rPr>
+    </w:lvl>
+    <w:lvl w:ilvl="2" w:tplc="04090005">
+      <w:start w:val="1"/>
+      <w:numFmt w:val="bullet"/>
+      <w:lvlText w:val=""/>
+      <w:lvlJc w:val="left"/>
+      <w:pPr>
+        <w:ind w:left="3780" w:hanging="360"/>
+      </w:pPr>
+      <w:rPr>
+        <w:rFonts w:ascii="Wingdings" w:hAnsi="Wingdings" w:hint="default"/>
+      </w:rPr>
+    </w:lvl>
+    <w:lvl w:ilvl="3" w:tplc="04090001">
+      <w:start w:val="1"/>
+      <w:numFmt w:val="bullet"/>
+      <w:lvlText w:val=""/>
+      <w:lvlJc w:val="left"/>
+      <w:pPr>
+        <w:ind w:left="4500" w:hanging="360"/>
+      </w:pPr>
+      <w:rPr>
+        <w:rFonts w:ascii="Symbol" w:hAnsi="Symbol" w:hint="default"/>
+      </w:rPr>
+    </w:lvl>
+    <w:lvl w:ilvl="4" w:tplc="04090003" w:tentative="1">
+      <w:start w:val="1"/>
+      <w:numFmt w:val="bullet"/>
+      <w:lvlText w:val="o"/>
+      <w:lvlJc w:val="left"/>
+      <w:pPr>
+        <w:ind w:left="5220" w:hanging="360"/>
+      </w:pPr>
+      <w:rPr>
+        <w:rFonts w:ascii="Courier New" w:hAnsi="Courier New" w:cs="Courier New" w:hint="default"/>
+      </w:rPr>
+    </w:lvl>
+    <w:lvl w:ilvl="5" w:tplc="04090005" w:tentative="1">
+      <w:start w:val="1"/>
+      <w:numFmt w:val="bullet"/>
+      <w:lvlText w:val=""/>
+      <w:lvlJc w:val="left"/>
+      <w:pPr>
+        <w:ind w:left="5940" w:hanging="360"/>
+      </w:pPr>
+      <w:rPr>
+        <w:rFonts w:ascii="Wingdings" w:hAnsi="Wingdings" w:hint="default"/>
+      </w:rPr>
+    </w:lvl>
+    <w:lvl w:ilvl="6" w:tplc="04090001" w:tentative="1">
+      <w:start w:val="1"/>
+      <w:numFmt w:val="bullet"/>
+      <w:lvlText w:val=""/>
+      <w:lvlJc w:val="left"/>
+      <w:pPr>
+        <w:ind w:left="6660" w:hanging="360"/>
+      </w:pPr>
+      <w:rPr>
+        <w:rFonts w:ascii="Symbol" w:hAnsi="Symbol" w:hint="default"/>
+      </w:rPr>
+    </w:lvl>
+    <w:lvl w:ilvl="7" w:tplc="04090003" w:tentative="1">
+      <w:start w:val="1"/>
+      <w:numFmt w:val="bullet"/>
+      <w:lvlText w:val="o"/>
+      <w:lvlJc w:val="left"/>
+      <w:pPr>
+        <w:ind w:left="7380" w:hanging="360"/>
+      </w:pPr>
+      <w:rPr>
+        <w:rFonts w:ascii="Courier New" w:hAnsi="Courier New" w:cs="Courier New" w:hint="default"/>
+      </w:rPr>
+    </w:lvl>
+    <w:lvl w:ilvl="8" w:tplc="04090005" w:tentative="1">
+      <w:start w:val="1"/>
+      <w:numFmt w:val="bullet"/>
+      <w:lvlText w:val=""/>
+      <w:lvlJc w:val="left"/>
+      <w:pPr>
+        <w:ind w:left="8100" w:hanging="360"/>
+      </w:pPr>
+      <w:rPr>
+        <w:rFonts w:ascii="Wingdings" w:hAnsi="Wingdings" w:hint="default"/>
+      </w:rPr>
+    </w:lvl>
+  </w:abstractNum>
+  <w:abstractNum w:abstractNumId="1" w15:restartNumberingAfterBreak="0">
+    <w:nsid w:val="495B75BC"/>
+    <w:multiLevelType w:val="hybridMultilevel"/>
+    <w:tmpl w:val="06FE7D52"/>
+    <w:lvl w:ilvl="0" w:tplc="F752B010">
+      <w:numFmt w:val="bullet"/>
+      <w:lvlText w:val="-"/>
+      <w:lvlJc w:val="left"/>
+      <w:pPr>
+        <w:ind w:left="2340" w:hanging="360"/>
+      </w:pPr>
+      <w:rPr>
+        <w:rFonts w:ascii="Aptos" w:eastAsiaTheme="minorEastAsia" w:hAnsi="Aptos" w:cstheme="minorBidi" w:hint="default"/>
+      </w:rPr>
+    </w:lvl>
+    <w:lvl w:ilvl="1" w:tplc="04090003" w:tentative="1">
+      <w:start w:val="1"/>
+      <w:numFmt w:val="bullet"/>
+      <w:lvlText w:val="o"/>
+      <w:lvlJc w:val="left"/>
+      <w:pPr>
+        <w:ind w:left="3060" w:hanging="360"/>
+      </w:pPr>
+      <w:rPr>
+        <w:rFonts w:ascii="Courier New" w:hAnsi="Courier New" w:cs="Courier New" w:hint="default"/>
+      </w:rPr>
+    </w:lvl>
+    <w:lvl w:ilvl="2" w:tplc="04090005" w:tentative="1">
+      <w:start w:val="1"/>
+      <w:numFmt w:val="bullet"/>
+      <w:lvlText w:val=""/>
+      <w:lvlJc w:val="left"/>
+      <w:pPr>
+        <w:ind w:left="3780" w:hanging="360"/>
+      </w:pPr>
+      <w:rPr>
+        <w:rFonts w:ascii="Wingdings" w:hAnsi="Wingdings" w:hint="default"/>
+      </w:rPr>
+    </w:lvl>
+    <w:lvl w:ilvl="3" w:tplc="04090001" w:tentative="1">
+      <w:start w:val="1"/>
+      <w:numFmt w:val="bullet"/>
+      <w:lvlText w:val=""/>
+      <w:lvlJc w:val="left"/>
+      <w:pPr>
+        <w:ind w:left="4500" w:hanging="360"/>
+      </w:pPr>
+      <w:rPr>
+        <w:rFonts w:ascii="Symbol" w:hAnsi="Symbol" w:hint="default"/>
+      </w:rPr>
+    </w:lvl>
+    <w:lvl w:ilvl="4" w:tplc="04090003" w:tentative="1">
+      <w:start w:val="1"/>
+      <w:numFmt w:val="bullet"/>
+      <w:lvlText w:val="o"/>
+      <w:lvlJc w:val="left"/>
+      <w:pPr>
+        <w:ind w:left="5220" w:hanging="360"/>
+      </w:pPr>
+      <w:rPr>
+        <w:rFonts w:ascii="Courier New" w:hAnsi="Courier New" w:cs="Courier New" w:hint="default"/>
+      </w:rPr>
+    </w:lvl>
+    <w:lvl w:ilvl="5" w:tplc="04090005" w:tentative="1">
+      <w:start w:val="1"/>
+      <w:numFmt w:val="bullet"/>
+      <w:lvlText w:val=""/>
+      <w:lvlJc w:val="left"/>
+      <w:pPr>
+        <w:ind w:left="5940" w:hanging="360"/>
+      </w:pPr>
+      <w:rPr>
+        <w:rFonts w:ascii="Wingdings" w:hAnsi="Wingdings" w:hint="default"/>
+      </w:rPr>
+    </w:lvl>
+    <w:lvl w:ilvl="6" w:tplc="04090001" w:tentative="1">
+      <w:start w:val="1"/>
+      <w:numFmt w:val="bullet"/>
+      <w:lvlText w:val=""/>
+      <w:lvlJc w:val="left"/>
+      <w:pPr>
+        <w:ind w:left="6660" w:hanging="360"/>
+      </w:pPr>
+      <w:rPr>
+        <w:rFonts w:ascii="Symbol" w:hAnsi="Symbol" w:hint="default"/>
+      </w:rPr>
+    </w:lvl>
+    <w:lvl w:ilvl="7" w:tplc="04090003" w:tentative="1">
+      <w:start w:val="1"/>
+      <w:numFmt w:val="bullet"/>
+      <w:lvlText w:val="o"/>
+      <w:lvlJc w:val="left"/>
+      <w:pPr>
+        <w:ind w:left="7380" w:hanging="360"/>
+      </w:pPr>
+      <w:rPr>
+        <w:rFonts w:ascii="Courier New" w:hAnsi="Courier New" w:cs="Courier New" w:hint="default"/>
+      </w:rPr>
+    </w:lvl>
+    <w:lvl w:ilvl="8" w:tplc="04090005" w:tentative="1">
+      <w:start w:val="1"/>
+      <w:numFmt w:val="bullet"/>
+      <w:lvlText w:val=""/>
+      <w:lvlJc w:val="left"/>
+      <w:pPr>
+        <w:ind w:left="8100" w:hanging="360"/>
+      </w:pPr>
+      <w:rPr>
+        <w:rFonts w:ascii="Wingdings" w:hAnsi="Wingdings" w:hint="default"/>
+      </w:rPr>
+    </w:lvl>
+  </w:abstractNum>
+  <w:abstractNum w:abstractNumId="2" w15:restartNumberingAfterBreak="0">
     <w:nsid w:val="5C7420D8"/>
     <w:multiLevelType w:val="hybridMultilevel"/>
     <w:tmpl w:val="A5AC24B0"/>
@@ -2123,8 +2862,281 @@
       </w:pPr>
     </w:lvl>
   </w:abstractNum>
+  <w:abstractNum w:abstractNumId="3" w15:restartNumberingAfterBreak="0">
+    <w:nsid w:val="755E5C5E"/>
+    <w:multiLevelType w:val="multilevel"/>
+    <w:tmpl w:val="78D8635C"/>
+    <w:lvl w:ilvl="0">
+      <w:start w:val="1"/>
+      <w:numFmt w:val="bullet"/>
+      <w:lvlText w:val=""/>
+      <w:lvlJc w:val="left"/>
+      <w:pPr>
+        <w:tabs>
+          <w:tab w:val="num" w:pos="720"/>
+        </w:tabs>
+        <w:ind w:left="720" w:hanging="360"/>
+      </w:pPr>
+      <w:rPr>
+        <w:rFonts w:ascii="Symbol" w:hAnsi="Symbol" w:hint="default"/>
+        <w:sz w:val="20"/>
+      </w:rPr>
+    </w:lvl>
+    <w:lvl w:ilvl="1" w:tentative="1">
+      <w:start w:val="1"/>
+      <w:numFmt w:val="bullet"/>
+      <w:lvlText w:val="o"/>
+      <w:lvlJc w:val="left"/>
+      <w:pPr>
+        <w:tabs>
+          <w:tab w:val="num" w:pos="1440"/>
+        </w:tabs>
+        <w:ind w:left="1440" w:hanging="360"/>
+      </w:pPr>
+      <w:rPr>
+        <w:rFonts w:ascii="Courier New" w:hAnsi="Courier New" w:hint="default"/>
+        <w:sz w:val="20"/>
+      </w:rPr>
+    </w:lvl>
+    <w:lvl w:ilvl="2" w:tentative="1">
+      <w:start w:val="1"/>
+      <w:numFmt w:val="bullet"/>
+      <w:lvlText w:val=""/>
+      <w:lvlJc w:val="left"/>
+      <w:pPr>
+        <w:tabs>
+          <w:tab w:val="num" w:pos="2160"/>
+        </w:tabs>
+        <w:ind w:left="2160" w:hanging="360"/>
+      </w:pPr>
+      <w:rPr>
+        <w:rFonts w:ascii="Wingdings" w:hAnsi="Wingdings" w:hint="default"/>
+        <w:sz w:val="20"/>
+      </w:rPr>
+    </w:lvl>
+    <w:lvl w:ilvl="3" w:tentative="1">
+      <w:start w:val="1"/>
+      <w:numFmt w:val="bullet"/>
+      <w:lvlText w:val=""/>
+      <w:lvlJc w:val="left"/>
+      <w:pPr>
+        <w:tabs>
+          <w:tab w:val="num" w:pos="2880"/>
+        </w:tabs>
+        <w:ind w:left="2880" w:hanging="360"/>
+      </w:pPr>
+      <w:rPr>
+        <w:rFonts w:ascii="Wingdings" w:hAnsi="Wingdings" w:hint="default"/>
+        <w:sz w:val="20"/>
+      </w:rPr>
+    </w:lvl>
+    <w:lvl w:ilvl="4" w:tentative="1">
+      <w:start w:val="1"/>
+      <w:numFmt w:val="bullet"/>
+      <w:lvlText w:val=""/>
+      <w:lvlJc w:val="left"/>
+      <w:pPr>
+        <w:tabs>
+          <w:tab w:val="num" w:pos="3600"/>
+        </w:tabs>
+        <w:ind w:left="3600" w:hanging="360"/>
+      </w:pPr>
+      <w:rPr>
+        <w:rFonts w:ascii="Wingdings" w:hAnsi="Wingdings" w:hint="default"/>
+        <w:sz w:val="20"/>
+      </w:rPr>
+    </w:lvl>
+    <w:lvl w:ilvl="5" w:tentative="1">
+      <w:start w:val="1"/>
+      <w:numFmt w:val="bullet"/>
+      <w:lvlText w:val=""/>
+      <w:lvlJc w:val="left"/>
+      <w:pPr>
+        <w:tabs>
+          <w:tab w:val="num" w:pos="4320"/>
+        </w:tabs>
+        <w:ind w:left="4320" w:hanging="360"/>
+      </w:pPr>
+      <w:rPr>
+        <w:rFonts w:ascii="Wingdings" w:hAnsi="Wingdings" w:hint="default"/>
+        <w:sz w:val="20"/>
+      </w:rPr>
+    </w:lvl>
+    <w:lvl w:ilvl="6" w:tentative="1">
+      <w:start w:val="1"/>
+      <w:numFmt w:val="bullet"/>
+      <w:lvlText w:val=""/>
+      <w:lvlJc w:val="left"/>
+      <w:pPr>
+        <w:tabs>
+          <w:tab w:val="num" w:pos="5040"/>
+        </w:tabs>
+        <w:ind w:left="5040" w:hanging="360"/>
+      </w:pPr>
+      <w:rPr>
+        <w:rFonts w:ascii="Wingdings" w:hAnsi="Wingdings" w:hint="default"/>
+        <w:sz w:val="20"/>
+      </w:rPr>
+    </w:lvl>
+    <w:lvl w:ilvl="7" w:tentative="1">
+      <w:start w:val="1"/>
+      <w:numFmt w:val="bullet"/>
+      <w:lvlText w:val=""/>
+      <w:lvlJc w:val="left"/>
+      <w:pPr>
+        <w:tabs>
+          <w:tab w:val="num" w:pos="5760"/>
+        </w:tabs>
+        <w:ind w:left="5760" w:hanging="360"/>
+      </w:pPr>
+      <w:rPr>
+        <w:rFonts w:ascii="Wingdings" w:hAnsi="Wingdings" w:hint="default"/>
+        <w:sz w:val="20"/>
+      </w:rPr>
+    </w:lvl>
+    <w:lvl w:ilvl="8" w:tentative="1">
+      <w:start w:val="1"/>
+      <w:numFmt w:val="bullet"/>
+      <w:lvlText w:val=""/>
+      <w:lvlJc w:val="left"/>
+      <w:pPr>
+        <w:tabs>
+          <w:tab w:val="num" w:pos="6480"/>
+        </w:tabs>
+        <w:ind w:left="6480" w:hanging="360"/>
+      </w:pPr>
+      <w:rPr>
+        <w:rFonts w:ascii="Wingdings" w:hAnsi="Wingdings" w:hint="default"/>
+        <w:sz w:val="20"/>
+      </w:rPr>
+    </w:lvl>
+  </w:abstractNum>
+  <w:abstractNum w:abstractNumId="4" w15:restartNumberingAfterBreak="0">
+    <w:nsid w:val="7FB62D12"/>
+    <w:multiLevelType w:val="hybridMultilevel"/>
+    <w:tmpl w:val="96C0CB40"/>
+    <w:lvl w:ilvl="0" w:tplc="EE8AEC08">
+      <w:numFmt w:val="bullet"/>
+      <w:lvlText w:val="-"/>
+      <w:lvlJc w:val="left"/>
+      <w:pPr>
+        <w:ind w:left="1080" w:hanging="360"/>
+      </w:pPr>
+      <w:rPr>
+        <w:rFonts w:ascii="Aptos" w:eastAsiaTheme="minorEastAsia" w:hAnsi="Aptos" w:cstheme="minorBidi" w:hint="default"/>
+      </w:rPr>
+    </w:lvl>
+    <w:lvl w:ilvl="1" w:tplc="04090003">
+      <w:start w:val="1"/>
+      <w:numFmt w:val="bullet"/>
+      <w:lvlText w:val="o"/>
+      <w:lvlJc w:val="left"/>
+      <w:pPr>
+        <w:ind w:left="180" w:hanging="360"/>
+      </w:pPr>
+      <w:rPr>
+        <w:rFonts w:ascii="Courier New" w:hAnsi="Courier New" w:cs="Courier New" w:hint="default"/>
+      </w:rPr>
+    </w:lvl>
+    <w:lvl w:ilvl="2" w:tplc="04090005" w:tentative="1">
+      <w:start w:val="1"/>
+      <w:numFmt w:val="bullet"/>
+      <w:lvlText w:val=""/>
+      <w:lvlJc w:val="left"/>
+      <w:pPr>
+        <w:ind w:left="900" w:hanging="360"/>
+      </w:pPr>
+      <w:rPr>
+        <w:rFonts w:ascii="Wingdings" w:hAnsi="Wingdings" w:hint="default"/>
+      </w:rPr>
+    </w:lvl>
+    <w:lvl w:ilvl="3" w:tplc="04090001" w:tentative="1">
+      <w:start w:val="1"/>
+      <w:numFmt w:val="bullet"/>
+      <w:lvlText w:val=""/>
+      <w:lvlJc w:val="left"/>
+      <w:pPr>
+        <w:ind w:left="1620" w:hanging="360"/>
+      </w:pPr>
+      <w:rPr>
+        <w:rFonts w:ascii="Symbol" w:hAnsi="Symbol" w:hint="default"/>
+      </w:rPr>
+    </w:lvl>
+    <w:lvl w:ilvl="4" w:tplc="04090003" w:tentative="1">
+      <w:start w:val="1"/>
+      <w:numFmt w:val="bullet"/>
+      <w:lvlText w:val="o"/>
+      <w:lvlJc w:val="left"/>
+      <w:pPr>
+        <w:ind w:left="2340" w:hanging="360"/>
+      </w:pPr>
+      <w:rPr>
+        <w:rFonts w:ascii="Courier New" w:hAnsi="Courier New" w:cs="Courier New" w:hint="default"/>
+      </w:rPr>
+    </w:lvl>
+    <w:lvl w:ilvl="5" w:tplc="04090005" w:tentative="1">
+      <w:start w:val="1"/>
+      <w:numFmt w:val="bullet"/>
+      <w:lvlText w:val=""/>
+      <w:lvlJc w:val="left"/>
+      <w:pPr>
+        <w:ind w:left="3060" w:hanging="360"/>
+      </w:pPr>
+      <w:rPr>
+        <w:rFonts w:ascii="Wingdings" w:hAnsi="Wingdings" w:hint="default"/>
+      </w:rPr>
+    </w:lvl>
+    <w:lvl w:ilvl="6" w:tplc="04090001" w:tentative="1">
+      <w:start w:val="1"/>
+      <w:numFmt w:val="bullet"/>
+      <w:lvlText w:val=""/>
+      <w:lvlJc w:val="left"/>
+      <w:pPr>
+        <w:ind w:left="3780" w:hanging="360"/>
+      </w:pPr>
+      <w:rPr>
+        <w:rFonts w:ascii="Symbol" w:hAnsi="Symbol" w:hint="default"/>
+      </w:rPr>
+    </w:lvl>
+    <w:lvl w:ilvl="7" w:tplc="04090003" w:tentative="1">
+      <w:start w:val="1"/>
+      <w:numFmt w:val="bullet"/>
+      <w:lvlText w:val="o"/>
+      <w:lvlJc w:val="left"/>
+      <w:pPr>
+        <w:ind w:left="4500" w:hanging="360"/>
+      </w:pPr>
+      <w:rPr>
+        <w:rFonts w:ascii="Courier New" w:hAnsi="Courier New" w:cs="Courier New" w:hint="default"/>
+      </w:rPr>
+    </w:lvl>
+    <w:lvl w:ilvl="8" w:tplc="04090005" w:tentative="1">
+      <w:start w:val="1"/>
+      <w:numFmt w:val="bullet"/>
+      <w:lvlText w:val=""/>
+      <w:lvlJc w:val="left"/>
+      <w:pPr>
+        <w:ind w:left="5220" w:hanging="360"/>
+      </w:pPr>
+      <w:rPr>
+        <w:rFonts w:ascii="Wingdings" w:hAnsi="Wingdings" w:hint="default"/>
+      </w:rPr>
+    </w:lvl>
+  </w:abstractNum>
   <w:num w:numId="1" w16cid:durableId="74936065">
+    <w:abstractNumId w:val="2"/>
+  </w:num>
+  <w:num w:numId="2" w16cid:durableId="1598098965">
+    <w:abstractNumId w:val="1"/>
+  </w:num>
+  <w:num w:numId="3" w16cid:durableId="210582444">
     <w:abstractNumId w:val="0"/>
+  </w:num>
+  <w:num w:numId="4" w16cid:durableId="563875845">
+    <w:abstractNumId w:val="3"/>
+  </w:num>
+  <w:num w:numId="5" w16cid:durableId="583299519">
+    <w:abstractNumId w:val="4"/>
   </w:num>
 </w:numbering>
 </file>

</xml_diff>